<commit_message>
Week 8 Hands On uploaded
</commit_message>
<xml_diff>
--- a/Week 8_HandsOn/Week 8 _GIT_ HandsOn.docx
+++ b/Week 8_HandsOn/Week 8 _GIT_ HandsOn.docx
@@ -19,7 +19,74 @@
           <w:u w:val="single"/>
           <w:lang w:val="en-US"/>
         </w:rPr>
-        <w:t>HANDS ON (WEEK 8)</w:t>
+        <w:t xml:space="preserve">HANDS ON </w:t>
+      </w:r>
+      <w:r>
+        <w:rPr>
+          <w:b/>
+          <w:sz w:val="40"/>
+          <w:u w:val="single"/>
+          <w:lang w:val="en-US"/>
+        </w:rPr>
+        <w:t>-1 (filename</w:t>
+      </w:r>
+      <w:proofErr w:type="gramStart"/>
+      <w:r>
+        <w:rPr>
+          <w:b/>
+          <w:sz w:val="40"/>
+          <w:u w:val="single"/>
+          <w:lang w:val="en-US"/>
+        </w:rPr>
+        <w:t>:-</w:t>
+      </w:r>
+      <w:proofErr w:type="gramEnd"/>
+      <w:r>
+        <w:rPr>
+          <w:b/>
+          <w:sz w:val="40"/>
+          <w:u w:val="single"/>
+          <w:lang w:val="en-US"/>
+        </w:rPr>
+        <w:t xml:space="preserve"> </w:t>
+      </w:r>
+      <w:r>
+        <w:rPr>
+          <w:b/>
+          <w:sz w:val="44"/>
+          <w:u w:val="single"/>
+          <w:lang w:val="en-US"/>
+        </w:rPr>
+        <w:t>1</w:t>
+      </w:r>
+      <w:r>
+        <w:rPr>
+          <w:b/>
+          <w:sz w:val="44"/>
+          <w:u w:val="single"/>
+          <w:lang w:val="en-US"/>
+        </w:rPr>
+        <w:t>.</w:t>
+      </w:r>
+      <w:bookmarkStart w:id="0" w:name="_GoBack"/>
+      <w:bookmarkEnd w:id="0"/>
+      <w:r>
+        <w:rPr>
+          <w:b/>
+          <w:sz w:val="44"/>
+          <w:u w:val="single"/>
+          <w:lang w:val="en-US"/>
+        </w:rPr>
+        <w:t>Git – HOL</w:t>
+      </w:r>
+      <w:r>
+        <w:rPr>
+          <w:b/>
+          <w:sz w:val="40"/>
+          <w:u w:val="single"/>
+          <w:lang w:val="en-US"/>
+        </w:rPr>
+        <w:t>)</w:t>
       </w:r>
     </w:p>
     <w:p>
@@ -183,6 +250,7 @@
         <w:rPr>
           <w:rFonts w:ascii="Arial" w:eastAsia="Times New Roman" w:hAnsi="Arial" w:cs="Arial"/>
           <w:b/>
+          <w:noProof/>
           <w:color w:val="323130"/>
           <w:lang w:eastAsia="en-IN"/>
         </w:rPr>
@@ -275,6 +343,7 @@
         <w:rPr>
           <w:rFonts w:ascii="Arial" w:eastAsia="Times New Roman" w:hAnsi="Arial" w:cs="Arial"/>
           <w:b/>
+          <w:noProof/>
           <w:color w:val="323130"/>
           <w:lang w:eastAsia="en-IN"/>
         </w:rPr>
@@ -367,6 +436,7 @@
         <w:rPr>
           <w:rFonts w:ascii="Arial" w:eastAsia="Times New Roman" w:hAnsi="Arial" w:cs="Arial"/>
           <w:b/>
+          <w:noProof/>
           <w:color w:val="323130"/>
           <w:lang w:eastAsia="en-IN"/>
         </w:rPr>
@@ -506,6 +576,7 @@
         <w:rPr>
           <w:rFonts w:ascii="Arial" w:eastAsia="Times New Roman" w:hAnsi="Arial" w:cs="Arial"/>
           <w:b/>
+          <w:noProof/>
           <w:color w:val="323130"/>
           <w:lang w:eastAsia="en-IN"/>
         </w:rPr>
@@ -641,8 +712,9 @@
       <w:r>
         <w:rPr>
           <w:b/>
-          <w:sz w:val="24"/>
-          <w:lang w:val="en-US"/>
+          <w:noProof/>
+          <w:sz w:val="24"/>
+          <w:lang w:eastAsia="en-IN"/>
         </w:rPr>
         <w:drawing>
           <wp:inline distT="0" distB="0" distL="0" distR="0" wp14:anchorId="3958146B" wp14:editId="03141A47">
@@ -824,6 +896,7 @@
         <w:rPr>
           <w:rFonts w:ascii="Times New Roman" w:eastAsia="Times New Roman" w:hAnsi="Times New Roman" w:cs="Times New Roman"/>
           <w:b/>
+          <w:noProof/>
           <w:sz w:val="24"/>
           <w:szCs w:val="24"/>
           <w:lang w:eastAsia="en-IN"/>
@@ -983,15 +1056,7 @@
           <w:rFonts w:ascii="Arial" w:hAnsi="Arial" w:cs="Arial"/>
           <w:shd w:val="clear" w:color="auto" w:fill="FFFFFF"/>
         </w:rPr>
-        <w:t>4. To configure the editor, execute the command</w:t>
-      </w:r>
-      <w:r>
-        <w:rPr>
-          <w:rStyle w:val="markedcontent"/>
-          <w:rFonts w:ascii="Arial" w:hAnsi="Arial" w:cs="Arial"/>
-          <w:shd w:val="clear" w:color="auto" w:fill="FFFFFF"/>
-        </w:rPr>
-        <w:t xml:space="preserve"> </w:t>
+        <w:t xml:space="preserve">4. To configure the editor, execute the command </w:t>
       </w:r>
       <w:r>
         <w:rPr>
@@ -1095,15 +1160,7 @@
           <w:rFonts w:ascii="Arial" w:hAnsi="Arial" w:cs="Arial"/>
           <w:shd w:val="clear" w:color="auto" w:fill="FFFFFF"/>
         </w:rPr>
-        <w:t>5. To verify if notepad++ is the default editor, execute the command</w:t>
-      </w:r>
-      <w:r>
-        <w:rPr>
-          <w:rStyle w:val="markedcontent"/>
-          <w:rFonts w:ascii="Arial" w:hAnsi="Arial" w:cs="Arial"/>
-          <w:shd w:val="clear" w:color="auto" w:fill="FFFFFF"/>
-        </w:rPr>
-        <w:t xml:space="preserve"> </w:t>
+        <w:t xml:space="preserve">5. To verify if notepad++ is the default editor, execute the command </w:t>
       </w:r>
       <w:r>
         <w:rPr>
@@ -1180,6 +1237,7 @@
       <w:r>
         <w:rPr>
           <w:rFonts w:ascii="Arial" w:eastAsia="Times New Roman" w:hAnsi="Arial" w:cs="Arial"/>
+          <w:noProof/>
           <w:color w:val="323130"/>
           <w:lang w:eastAsia="en-IN"/>
         </w:rPr>
@@ -1268,6 +1326,7 @@
       <w:r>
         <w:rPr>
           <w:rFonts w:ascii="Arial" w:eastAsia="Times New Roman" w:hAnsi="Arial" w:cs="Arial"/>
+          <w:noProof/>
           <w:color w:val="323130"/>
           <w:lang w:eastAsia="en-IN"/>
         </w:rPr>
@@ -1451,6 +1510,7 @@
         <w:rPr>
           <w:rFonts w:ascii="Times New Roman" w:eastAsia="Times New Roman" w:hAnsi="Times New Roman" w:cs="Times New Roman"/>
           <w:b/>
+          <w:noProof/>
           <w:sz w:val="24"/>
           <w:szCs w:val="24"/>
           <w:lang w:eastAsia="en-IN"/>
@@ -1515,6 +1575,7 @@
         <w:rPr>
           <w:rFonts w:ascii="Times New Roman" w:eastAsia="Times New Roman" w:hAnsi="Times New Roman" w:cs="Times New Roman"/>
           <w:b/>
+          <w:noProof/>
           <w:sz w:val="24"/>
           <w:szCs w:val="24"/>
           <w:lang w:eastAsia="en-IN"/>
@@ -1727,6 +1788,7 @@
         <w:rPr>
           <w:rFonts w:ascii="Times New Roman" w:eastAsia="Times New Roman" w:hAnsi="Times New Roman" w:cs="Times New Roman"/>
           <w:b/>
+          <w:noProof/>
           <w:sz w:val="24"/>
           <w:szCs w:val="24"/>
           <w:lang w:eastAsia="en-IN"/>
@@ -1841,6 +1903,7 @@
       <w:r>
         <w:rPr>
           <w:rFonts w:ascii="Arial" w:eastAsia="Times New Roman" w:hAnsi="Arial" w:cs="Arial"/>
+          <w:noProof/>
           <w:shd w:val="clear" w:color="auto" w:fill="FFFFFF"/>
           <w:lang w:eastAsia="en-IN"/>
         </w:rPr>
@@ -1899,7 +1962,9 @@
       <w:r>
         <w:rPr>
           <w:b/>
-          <w:sz w:val="24"/>
+          <w:noProof/>
+          <w:sz w:val="24"/>
+          <w:lang w:eastAsia="en-IN"/>
         </w:rPr>
         <w:drawing>
           <wp:anchor distT="0" distB="0" distL="114300" distR="114300" simplePos="0" relativeHeight="251661312" behindDoc="0" locked="0" layoutInCell="1" allowOverlap="1" wp14:anchorId="7845C947" wp14:editId="28479C8F">
@@ -2021,7 +2086,9 @@
       <w:r>
         <w:rPr>
           <w:b/>
-          <w:sz w:val="24"/>
+          <w:noProof/>
+          <w:sz w:val="24"/>
+          <w:lang w:eastAsia="en-IN"/>
         </w:rPr>
         <w:lastRenderedPageBreak/>
         <w:drawing>
@@ -2147,7 +2214,9 @@
       <w:r>
         <w:rPr>
           <w:b/>
-          <w:sz w:val="24"/>
+          <w:noProof/>
+          <w:sz w:val="24"/>
+          <w:lang w:eastAsia="en-IN"/>
         </w:rPr>
         <w:drawing>
           <wp:inline distT="0" distB="0" distL="0" distR="0" wp14:anchorId="5DB7DA57" wp14:editId="023ECBF5">
@@ -2234,7 +2303,9 @@
       <w:r>
         <w:rPr>
           <w:b/>
-          <w:sz w:val="24"/>
+          <w:noProof/>
+          <w:sz w:val="24"/>
+          <w:lang w:eastAsia="en-IN"/>
         </w:rPr>
         <w:drawing>
           <wp:inline distT="0" distB="0" distL="0" distR="0" wp14:anchorId="3B4D8FE8" wp14:editId="50A7383A">
@@ -2282,7 +2353,9 @@
       <w:r>
         <w:rPr>
           <w:b/>
-          <w:sz w:val="24"/>
+          <w:noProof/>
+          <w:sz w:val="24"/>
+          <w:lang w:eastAsia="en-IN"/>
         </w:rPr>
         <w:drawing>
           <wp:inline distT="0" distB="0" distL="0" distR="0" wp14:anchorId="203D4F63" wp14:editId="14261076">
@@ -2354,7 +2427,9 @@
       <w:r>
         <w:rPr>
           <w:b/>
-          <w:sz w:val="24"/>
+          <w:noProof/>
+          <w:sz w:val="24"/>
+          <w:lang w:eastAsia="en-IN"/>
         </w:rPr>
         <w:drawing>
           <wp:inline distT="0" distB="0" distL="0" distR="0" wp14:anchorId="15E9B006" wp14:editId="508E6D47">
@@ -2461,16 +2536,7 @@
           <w:sz w:val="24"/>
         </w:rPr>
         <w:br/>
-        <w:t>12. To push the local to remote reposito</w:t>
-      </w:r>
-      <w:bookmarkStart w:id="0" w:name="_GoBack"/>
-      <w:bookmarkEnd w:id="0"/>
-      <w:r>
-        <w:rPr>
-          <w:b/>
-          <w:sz w:val="24"/>
-        </w:rPr>
-        <w:t>ry, execute</w:t>
+        <w:t>12. To push the local to remote repository, execute</w:t>
       </w:r>
       <w:r>
         <w:rPr>
@@ -2507,7 +2573,9 @@
       <w:r>
         <w:rPr>
           <w:b/>
-          <w:sz w:val="24"/>
+          <w:noProof/>
+          <w:sz w:val="24"/>
+          <w:lang w:eastAsia="en-IN"/>
         </w:rPr>
         <w:drawing>
           <wp:inline distT="0" distB="0" distL="0" distR="0" wp14:anchorId="7A3EAAE5" wp14:editId="095CF9C9">
@@ -2563,8 +2631,9 @@
       </w:pPr>
       <w:r>
         <w:rPr>
-          <w:sz w:val="24"/>
-          <w:lang w:val="en-US"/>
+          <w:noProof/>
+          <w:sz w:val="24"/>
+          <w:lang w:eastAsia="en-IN"/>
         </w:rPr>
         <w:drawing>
           <wp:inline distT="0" distB="0" distL="0" distR="0" wp14:anchorId="670590A3" wp14:editId="5B8A9867">
@@ -2620,8 +2689,9 @@
       </w:pPr>
       <w:r>
         <w:rPr>
-          <w:sz w:val="24"/>
-          <w:lang w:val="en-US"/>
+          <w:noProof/>
+          <w:sz w:val="24"/>
+          <w:lang w:eastAsia="en-IN"/>
         </w:rPr>
         <w:drawing>
           <wp:inline distT="0" distB="0" distL="0" distR="0" wp14:anchorId="70A38A90" wp14:editId="1E81E980">
@@ -2836,6 +2906,7 @@
       </w:pPr>
       <w:r>
         <w:rPr>
+          <w:noProof/>
           <w:color w:val="000000"/>
           <w:sz w:val="27"/>
           <w:szCs w:val="27"/>
@@ -2888,6 +2959,7 @@
       </w:pPr>
       <w:r>
         <w:rPr>
+          <w:noProof/>
           <w:color w:val="000000"/>
           <w:sz w:val="27"/>
           <w:szCs w:val="27"/>
@@ -2958,6 +3030,7 @@
       </w:pPr>
       <w:r>
         <w:rPr>
+          <w:noProof/>
           <w:color w:val="000000"/>
           <w:sz w:val="27"/>
           <w:szCs w:val="27"/>
@@ -3095,7 +3168,7 @@
       </w:pPr>
       <w:r>
         <w:rPr>
-          <w:lang w:val="en-US"/>
+          <w:noProof/>
         </w:rPr>
         <w:drawing>
           <wp:inline distT="0" distB="0" distL="0" distR="0" wp14:anchorId="0DD2D478" wp14:editId="6C2DB5EA">
@@ -3143,7 +3216,7 @@
       </w:pPr>
       <w:r>
         <w:rPr>
-          <w:lang w:val="en-US"/>
+          <w:noProof/>
         </w:rPr>
         <w:drawing>
           <wp:anchor distT="0" distB="0" distL="114300" distR="114300" simplePos="0" relativeHeight="251663360" behindDoc="0" locked="0" layoutInCell="1" allowOverlap="1" wp14:anchorId="35DD1051" wp14:editId="7CC7D3DB">
@@ -3262,7 +3335,7 @@
       </w:pPr>
       <w:r>
         <w:rPr>
-          <w:lang w:val="en-US"/>
+          <w:noProof/>
         </w:rPr>
         <w:drawing>
           <wp:inline distT="0" distB="0" distL="0" distR="0" wp14:anchorId="1D7673D4" wp14:editId="64464615">
@@ -3337,8 +3410,9 @@
           <w:u w:val="single"/>
           <w:lang w:val="en-US"/>
         </w:rPr>
-        <w:t>HANDS ON –</w:t>
-      </w:r>
+        <w:t xml:space="preserve">HANDS ON – 3 </w:t>
+      </w:r>
+      <w:proofErr w:type="gramStart"/>
       <w:r>
         <w:rPr>
           <w:b/>
@@ -3346,8 +3420,9 @@
           <w:u w:val="single"/>
           <w:lang w:val="en-US"/>
         </w:rPr>
-        <w:t xml:space="preserve"> 3</w:t>
-      </w:r>
+        <w:t>( file</w:t>
+      </w:r>
+      <w:proofErr w:type="gramEnd"/>
       <w:r>
         <w:rPr>
           <w:b/>
@@ -3355,45 +3430,7 @@
           <w:u w:val="single"/>
           <w:lang w:val="en-US"/>
         </w:rPr>
-        <w:t xml:space="preserve"> </w:t>
-      </w:r>
-      <w:proofErr w:type="gramStart"/>
-      <w:r>
-        <w:rPr>
-          <w:b/>
-          <w:sz w:val="44"/>
-          <w:u w:val="single"/>
-          <w:lang w:val="en-US"/>
-        </w:rPr>
-        <w:t>( file</w:t>
-      </w:r>
-      <w:proofErr w:type="gramEnd"/>
-      <w:r>
-        <w:rPr>
-          <w:b/>
-          <w:sz w:val="44"/>
-          <w:u w:val="single"/>
-          <w:lang w:val="en-US"/>
-        </w:rPr>
-        <w:t xml:space="preserve"> name: </w:t>
-      </w:r>
-      <w:r>
-        <w:rPr>
-          <w:b/>
-          <w:sz w:val="44"/>
-          <w:u w:val="single"/>
-          <w:lang w:val="en-US"/>
-        </w:rPr>
-        <w:t>3</w:t>
-      </w:r>
-      <w:r>
-        <w:rPr>
-          <w:b/>
-          <w:sz w:val="44"/>
-          <w:u w:val="single"/>
-          <w:lang w:val="en-US"/>
-        </w:rPr>
-        <w:t>.Git – HOL)</w:t>
+        <w:t xml:space="preserve"> name: 3.Git – HOL)</w:t>
       </w:r>
     </w:p>
     <w:p>
@@ -3494,8 +3531,10 @@
         <w:rPr>
           <w:rFonts w:ascii="Segoe UI" w:hAnsi="Segoe UI" w:cs="Segoe UI"/>
           <w:b/>
+          <w:noProof/>
           <w:szCs w:val="21"/>
           <w:shd w:val="clear" w:color="auto" w:fill="FFFFFF"/>
+          <w:lang w:eastAsia="en-IN"/>
         </w:rPr>
         <w:drawing>
           <wp:anchor distT="0" distB="0" distL="114300" distR="114300" simplePos="0" relativeHeight="251664384" behindDoc="0" locked="0" layoutInCell="1" allowOverlap="1" wp14:anchorId="5BB69CA9" wp14:editId="07A4DBC9">
@@ -3642,8 +3681,10 @@
         <w:rPr>
           <w:rFonts w:ascii="Segoe UI" w:hAnsi="Segoe UI" w:cs="Segoe UI"/>
           <w:b/>
+          <w:noProof/>
           <w:szCs w:val="21"/>
           <w:shd w:val="clear" w:color="auto" w:fill="FFFFFF"/>
+          <w:lang w:eastAsia="en-IN"/>
         </w:rPr>
         <w:drawing>
           <wp:inline distT="0" distB="0" distL="0" distR="0" wp14:anchorId="00E3C41E" wp14:editId="44031645">
@@ -3726,8 +3767,10 @@
         <w:rPr>
           <w:rFonts w:ascii="Segoe UI" w:hAnsi="Segoe UI" w:cs="Segoe UI"/>
           <w:b/>
+          <w:noProof/>
           <w:szCs w:val="21"/>
           <w:shd w:val="clear" w:color="auto" w:fill="FFFFFF"/>
+          <w:lang w:eastAsia="en-IN"/>
         </w:rPr>
         <w:drawing>
           <wp:anchor distT="0" distB="0" distL="114300" distR="114300" simplePos="0" relativeHeight="251665408" behindDoc="0" locked="0" layoutInCell="1" allowOverlap="1" wp14:anchorId="11135C73" wp14:editId="2ECE576F">
@@ -3876,8 +3919,10 @@
         <w:rPr>
           <w:rFonts w:ascii="Segoe UI" w:hAnsi="Segoe UI" w:cs="Segoe UI"/>
           <w:b/>
+          <w:noProof/>
           <w:szCs w:val="21"/>
           <w:shd w:val="clear" w:color="auto" w:fill="FFFFFF"/>
+          <w:lang w:eastAsia="en-IN"/>
         </w:rPr>
         <w:drawing>
           <wp:inline distT="0" distB="0" distL="0" distR="0" wp14:anchorId="3FD0BF2B" wp14:editId="076DD391">
@@ -3930,8 +3975,10 @@
         <w:rPr>
           <w:rFonts w:ascii="Segoe UI" w:hAnsi="Segoe UI" w:cs="Segoe UI"/>
           <w:b/>
+          <w:noProof/>
           <w:szCs w:val="21"/>
           <w:shd w:val="clear" w:color="auto" w:fill="FFFFFF"/>
+          <w:lang w:eastAsia="en-IN"/>
         </w:rPr>
         <w:drawing>
           <wp:inline distT="0" distB="0" distL="0" distR="0" wp14:anchorId="6C9A233E" wp14:editId="2490E83D">
@@ -4095,8 +4142,10 @@
           <w:rStyle w:val="markedcontent"/>
           <w:rFonts w:ascii="Arial" w:hAnsi="Arial" w:cs="Arial"/>
           <w:b/>
-          <w:sz w:val="24"/>
-          <w:shd w:val="clear" w:color="auto" w:fill="FFFFFF"/>
+          <w:noProof/>
+          <w:sz w:val="24"/>
+          <w:shd w:val="clear" w:color="auto" w:fill="FFFFFF"/>
+          <w:lang w:eastAsia="en-IN"/>
         </w:rPr>
         <w:drawing>
           <wp:inline distT="0" distB="0" distL="0" distR="0" wp14:anchorId="76F0D9A7" wp14:editId="7A6DC161">
@@ -4262,8 +4311,10 @@
           <w:rStyle w:val="markedcontent"/>
           <w:rFonts w:ascii="Arial" w:hAnsi="Arial" w:cs="Arial"/>
           <w:b/>
-          <w:sz w:val="24"/>
-          <w:shd w:val="clear" w:color="auto" w:fill="FFFFFF"/>
+          <w:noProof/>
+          <w:sz w:val="24"/>
+          <w:shd w:val="clear" w:color="auto" w:fill="FFFFFF"/>
+          <w:lang w:eastAsia="en-IN"/>
         </w:rPr>
         <w:drawing>
           <wp:inline distT="0" distB="0" distL="0" distR="0" wp14:anchorId="5995F314" wp14:editId="230033EA">
@@ -4386,8 +4437,10 @@
         <w:rPr>
           <w:rFonts w:ascii="Segoe UI" w:hAnsi="Segoe UI" w:cs="Segoe UI"/>
           <w:b/>
+          <w:noProof/>
           <w:szCs w:val="21"/>
           <w:shd w:val="clear" w:color="auto" w:fill="FFFFFF"/>
+          <w:lang w:eastAsia="en-IN"/>
         </w:rPr>
         <w:drawing>
           <wp:inline distT="0" distB="0" distL="0" distR="0" wp14:anchorId="3B75D914" wp14:editId="13EE2A72">
@@ -4471,8 +4524,10 @@
         <w:rPr>
           <w:rFonts w:ascii="Segoe UI" w:hAnsi="Segoe UI" w:cs="Segoe UI"/>
           <w:b/>
+          <w:noProof/>
           <w:szCs w:val="21"/>
           <w:shd w:val="clear" w:color="auto" w:fill="FFFFFF"/>
+          <w:lang w:eastAsia="en-IN"/>
         </w:rPr>
         <w:drawing>
           <wp:anchor distT="0" distB="0" distL="114300" distR="114300" simplePos="0" relativeHeight="251667456" behindDoc="0" locked="0" layoutInCell="1" allowOverlap="1" wp14:anchorId="19996FAC" wp14:editId="2E5DCC23">
@@ -4534,8 +4589,10 @@
         <w:rPr>
           <w:rFonts w:ascii="Segoe UI" w:hAnsi="Segoe UI" w:cs="Segoe UI"/>
           <w:b/>
+          <w:noProof/>
           <w:szCs w:val="21"/>
           <w:shd w:val="clear" w:color="auto" w:fill="FFFFFF"/>
+          <w:lang w:eastAsia="en-IN"/>
         </w:rPr>
         <w:drawing>
           <wp:anchor distT="0" distB="0" distL="114300" distR="114300" simplePos="0" relativeHeight="251666432" behindDoc="0" locked="0" layoutInCell="1" allowOverlap="1" wp14:anchorId="2B293E39" wp14:editId="6844C9BA">
@@ -4701,8 +4758,10 @@
         <w:rPr>
           <w:rFonts w:ascii="Segoe UI" w:hAnsi="Segoe UI" w:cs="Segoe UI"/>
           <w:b/>
+          <w:noProof/>
           <w:szCs w:val="21"/>
           <w:shd w:val="clear" w:color="auto" w:fill="FFFFFF"/>
+          <w:lang w:eastAsia="en-IN"/>
         </w:rPr>
         <w:drawing>
           <wp:anchor distT="0" distB="0" distL="114300" distR="114300" simplePos="0" relativeHeight="251668480" behindDoc="0" locked="0" layoutInCell="1" allowOverlap="1" wp14:anchorId="65AE217A" wp14:editId="64474299">
@@ -4851,8 +4910,10 @@
         <w:rPr>
           <w:rFonts w:ascii="Segoe UI" w:hAnsi="Segoe UI" w:cs="Segoe UI"/>
           <w:b/>
+          <w:noProof/>
           <w:szCs w:val="21"/>
           <w:shd w:val="clear" w:color="auto" w:fill="FFFFFF"/>
+          <w:lang w:eastAsia="en-IN"/>
         </w:rPr>
         <w:drawing>
           <wp:anchor distT="0" distB="0" distL="114300" distR="114300" simplePos="0" relativeHeight="251669504" behindDoc="0" locked="0" layoutInCell="1" allowOverlap="1" wp14:anchorId="16F8F43B" wp14:editId="67BE33C7">
@@ -5007,9 +5068,10 @@
       <w:r>
         <w:rPr>
           <w:b/>
+          <w:noProof/>
           <w:sz w:val="44"/>
           <w:u w:val="single"/>
-          <w:lang w:val="en-US"/>
+          <w:lang w:eastAsia="en-IN"/>
         </w:rPr>
         <w:drawing>
           <wp:inline distT="0" distB="0" distL="0" distR="0" wp14:anchorId="3A0462BB" wp14:editId="0EDF9D9E">
@@ -5078,8 +5140,9 @@
           <w:lang w:val="en-US"/>
         </w:rPr>
         <w:lastRenderedPageBreak/>
-        <w:t>HANDS ON –</w:t>
-      </w:r>
+        <w:t xml:space="preserve">HANDS ON – 4 </w:t>
+      </w:r>
+      <w:proofErr w:type="gramStart"/>
       <w:r>
         <w:rPr>
           <w:b/>
@@ -5087,8 +5150,9 @@
           <w:u w:val="single"/>
           <w:lang w:val="en-US"/>
         </w:rPr>
-        <w:t xml:space="preserve"> 4</w:t>
-      </w:r>
+        <w:t>( file</w:t>
+      </w:r>
+      <w:proofErr w:type="gramEnd"/>
       <w:r>
         <w:rPr>
           <w:b/>
@@ -5096,45 +5160,7 @@
           <w:u w:val="single"/>
           <w:lang w:val="en-US"/>
         </w:rPr>
-        <w:t xml:space="preserve"> </w:t>
-      </w:r>
-      <w:proofErr w:type="gramStart"/>
-      <w:r>
-        <w:rPr>
-          <w:b/>
-          <w:sz w:val="44"/>
-          <w:u w:val="single"/>
-          <w:lang w:val="en-US"/>
-        </w:rPr>
-        <w:t>( file</w:t>
-      </w:r>
-      <w:proofErr w:type="gramEnd"/>
-      <w:r>
-        <w:rPr>
-          <w:b/>
-          <w:sz w:val="44"/>
-          <w:u w:val="single"/>
-          <w:lang w:val="en-US"/>
-        </w:rPr>
-        <w:t xml:space="preserve"> name: </w:t>
-      </w:r>
-      <w:r>
-        <w:rPr>
-          <w:b/>
-          <w:sz w:val="44"/>
-          <w:u w:val="single"/>
-          <w:lang w:val="en-US"/>
-        </w:rPr>
-        <w:t>4</w:t>
-      </w:r>
-      <w:r>
-        <w:rPr>
-          <w:b/>
-          <w:sz w:val="44"/>
-          <w:u w:val="single"/>
-          <w:lang w:val="en-US"/>
-        </w:rPr>
-        <w:t>.Git – HOL)</w:t>
+        <w:t xml:space="preserve"> name: 4.Git – HOL)</w:t>
       </w:r>
     </w:p>
     <w:p>
@@ -5174,6 +5200,7 @@
       <w:r>
         <w:rPr>
           <w:b/>
+          <w:noProof/>
           <w:color w:val="000000"/>
           <w:sz w:val="27"/>
           <w:szCs w:val="27"/>
@@ -5350,6 +5377,7 @@
       <w:r>
         <w:rPr>
           <w:b/>
+          <w:noProof/>
           <w:color w:val="000000"/>
           <w:sz w:val="27"/>
           <w:szCs w:val="27"/>
@@ -5471,6 +5499,7 @@
       <w:r>
         <w:rPr>
           <w:b/>
+          <w:noProof/>
           <w:color w:val="000000"/>
           <w:sz w:val="27"/>
           <w:szCs w:val="27"/>
@@ -5602,6 +5631,7 @@
       <w:r>
         <w:rPr>
           <w:b/>
+          <w:noProof/>
           <w:color w:val="000000"/>
           <w:sz w:val="27"/>
           <w:szCs w:val="27"/>
@@ -5763,6 +5793,7 @@
       <w:r>
         <w:rPr>
           <w:b/>
+          <w:noProof/>
           <w:color w:val="000000"/>
           <w:sz w:val="27"/>
           <w:szCs w:val="27"/>
@@ -5841,6 +5872,7 @@
       <w:r>
         <w:rPr>
           <w:b/>
+          <w:noProof/>
           <w:color w:val="000000"/>
           <w:sz w:val="27"/>
           <w:szCs w:val="27"/>
@@ -5949,6 +5981,7 @@
       <w:r>
         <w:rPr>
           <w:b/>
+          <w:noProof/>
           <w:color w:val="000000"/>
           <w:sz w:val="27"/>
           <w:szCs w:val="27"/>
@@ -6103,6 +6136,7 @@
       <w:r>
         <w:rPr>
           <w:b/>
+          <w:noProof/>
           <w:color w:val="000000"/>
           <w:sz w:val="27"/>
           <w:szCs w:val="27"/>
@@ -6237,6 +6271,7 @@
       <w:r>
         <w:rPr>
           <w:b/>
+          <w:noProof/>
           <w:color w:val="000000"/>
           <w:sz w:val="27"/>
           <w:szCs w:val="27"/>
@@ -6360,6 +6395,7 @@
       <w:r>
         <w:rPr>
           <w:b/>
+          <w:noProof/>
           <w:color w:val="000000"/>
           <w:sz w:val="27"/>
           <w:szCs w:val="27"/>
@@ -6523,6 +6559,7 @@
       <w:r>
         <w:rPr>
           <w:b/>
+          <w:noProof/>
           <w:color w:val="000000"/>
           <w:sz w:val="27"/>
           <w:szCs w:val="27"/>
@@ -6609,6 +6646,7 @@
       <w:r>
         <w:rPr>
           <w:b/>
+          <w:noProof/>
           <w:color w:val="000000"/>
           <w:sz w:val="27"/>
           <w:szCs w:val="27"/>
@@ -6732,6 +6770,7 @@
       <w:r>
         <w:rPr>
           <w:b/>
+          <w:noProof/>
           <w:color w:val="000000"/>
           <w:sz w:val="27"/>
           <w:szCs w:val="27"/>
@@ -6899,6 +6938,7 @@
       <w:r>
         <w:rPr>
           <w:b/>
+          <w:noProof/>
           <w:color w:val="000000"/>
           <w:sz w:val="27"/>
           <w:szCs w:val="27"/>
@@ -7031,6 +7071,7 @@
       <w:r>
         <w:rPr>
           <w:b/>
+          <w:noProof/>
           <w:color w:val="000000"/>
           <w:sz w:val="27"/>
           <w:szCs w:val="27"/>
@@ -7166,6 +7207,7 @@
       <w:r>
         <w:rPr>
           <w:b/>
+          <w:noProof/>
           <w:color w:val="000000"/>
           <w:sz w:val="27"/>
           <w:szCs w:val="27"/>
@@ -7294,6 +7336,7 @@
       <w:r>
         <w:rPr>
           <w:b/>
+          <w:noProof/>
           <w:color w:val="000000"/>
           <w:sz w:val="27"/>
           <w:szCs w:val="27"/>
@@ -7393,6 +7436,7 @@
       <w:r>
         <w:rPr>
           <w:b/>
+          <w:noProof/>
           <w:color w:val="000000"/>
           <w:sz w:val="27"/>
           <w:szCs w:val="27"/>
@@ -7574,6 +7618,7 @@
       <w:r>
         <w:rPr>
           <w:b/>
+          <w:noProof/>
           <w:color w:val="000000"/>
           <w:sz w:val="27"/>
           <w:szCs w:val="27"/>
@@ -7656,8 +7701,9 @@
           <w:u w:val="single"/>
           <w:lang w:val="en-US"/>
         </w:rPr>
-        <w:t>HANDS ON –</w:t>
-      </w:r>
+        <w:t xml:space="preserve">HANDS ON – 5 </w:t>
+      </w:r>
+      <w:proofErr w:type="gramStart"/>
       <w:r>
         <w:rPr>
           <w:b/>
@@ -7665,8 +7711,9 @@
           <w:u w:val="single"/>
           <w:lang w:val="en-US"/>
         </w:rPr>
-        <w:t xml:space="preserve"> 5</w:t>
-      </w:r>
+        <w:t>( file</w:t>
+      </w:r>
+      <w:proofErr w:type="gramEnd"/>
       <w:r>
         <w:rPr>
           <w:b/>
@@ -7674,45 +7721,7 @@
           <w:u w:val="single"/>
           <w:lang w:val="en-US"/>
         </w:rPr>
-        <w:t xml:space="preserve"> </w:t>
-      </w:r>
-      <w:proofErr w:type="gramStart"/>
-      <w:r>
-        <w:rPr>
-          <w:b/>
-          <w:sz w:val="44"/>
-          <w:u w:val="single"/>
-          <w:lang w:val="en-US"/>
-        </w:rPr>
-        <w:t>( file</w:t>
-      </w:r>
-      <w:proofErr w:type="gramEnd"/>
-      <w:r>
-        <w:rPr>
-          <w:b/>
-          <w:sz w:val="44"/>
-          <w:u w:val="single"/>
-          <w:lang w:val="en-US"/>
-        </w:rPr>
-        <w:t xml:space="preserve"> name: </w:t>
-      </w:r>
-      <w:r>
-        <w:rPr>
-          <w:b/>
-          <w:sz w:val="44"/>
-          <w:u w:val="single"/>
-          <w:lang w:val="en-US"/>
-        </w:rPr>
-        <w:t>5</w:t>
-      </w:r>
-      <w:r>
-        <w:rPr>
-          <w:b/>
-          <w:sz w:val="44"/>
-          <w:u w:val="single"/>
-          <w:lang w:val="en-US"/>
-        </w:rPr>
-        <w:t>.Git – HOL)</w:t>
+        <w:t xml:space="preserve"> name: 5.Git – HOL)</w:t>
       </w:r>
     </w:p>
     <w:p>
@@ -7789,8 +7798,10 @@
           <w:rStyle w:val="markedcontent"/>
           <w:rFonts w:ascii="Arial" w:hAnsi="Arial" w:cs="Arial"/>
           <w:b/>
-          <w:sz w:val="24"/>
-          <w:shd w:val="clear" w:color="auto" w:fill="FFFFFF"/>
+          <w:noProof/>
+          <w:sz w:val="24"/>
+          <w:shd w:val="clear" w:color="auto" w:fill="FFFFFF"/>
+          <w:lang w:eastAsia="en-IN"/>
         </w:rPr>
         <w:drawing>
           <wp:anchor distT="0" distB="0" distL="114300" distR="114300" simplePos="0" relativeHeight="251686912" behindDoc="0" locked="0" layoutInCell="1" allowOverlap="1" wp14:anchorId="11BA610B" wp14:editId="3629A396">
@@ -7909,14 +7920,16 @@
           <w:rStyle w:val="markedcontent"/>
           <w:rFonts w:ascii="Arial" w:hAnsi="Arial" w:cs="Arial"/>
           <w:b/>
-          <w:sz w:val="24"/>
-          <w:shd w:val="clear" w:color="auto" w:fill="FFFFFF"/>
+          <w:noProof/>
+          <w:sz w:val="24"/>
+          <w:shd w:val="clear" w:color="auto" w:fill="FFFFFF"/>
+          <w:lang w:eastAsia="en-IN"/>
         </w:rPr>
         <w:drawing>
-          <wp:anchor distT="0" distB="0" distL="114300" distR="114300" simplePos="0" relativeHeight="251687936" behindDoc="0" locked="0" layoutInCell="1" allowOverlap="1" wp14:anchorId="7B837EFB" wp14:editId="7EAB5226">
+          <wp:anchor distT="0" distB="0" distL="114300" distR="114300" simplePos="0" relativeHeight="251687936" behindDoc="0" locked="0" layoutInCell="1" allowOverlap="1" wp14:anchorId="6F7A50C5" wp14:editId="42798EE0">
             <wp:simplePos x="0" y="0"/>
-            <wp:positionH relativeFrom="column">
-              <wp:posOffset>586740</wp:posOffset>
+            <wp:positionH relativeFrom="margin">
+              <wp:align>center</wp:align>
             </wp:positionH>
             <wp:positionV relativeFrom="paragraph">
               <wp:posOffset>6350</wp:posOffset>
@@ -7983,14 +7996,26 @@
           <w:shd w:val="clear" w:color="auto" w:fill="FFFFFF"/>
         </w:rPr>
       </w:pPr>
-      <w:r>
-        <w:rPr>
-          <w:rStyle w:val="markedcontent"/>
-          <w:rFonts w:ascii="Arial" w:hAnsi="Arial" w:cs="Arial"/>
-          <w:b/>
-          <w:sz w:val="24"/>
-          <w:shd w:val="clear" w:color="auto" w:fill="FFFFFF"/>
-        </w:rPr>
+    </w:p>
+    <w:p>
+      <w:pPr>
+        <w:rPr>
+          <w:rStyle w:val="markedcontent"/>
+          <w:rFonts w:ascii="Arial" w:hAnsi="Arial" w:cs="Arial"/>
+          <w:b/>
+          <w:sz w:val="24"/>
+          <w:shd w:val="clear" w:color="auto" w:fill="FFFFFF"/>
+        </w:rPr>
+      </w:pPr>
+      <w:r>
+        <w:rPr>
+          <w:rStyle w:val="markedcontent"/>
+          <w:rFonts w:ascii="Arial" w:hAnsi="Arial" w:cs="Arial"/>
+          <w:b/>
+          <w:sz w:val="24"/>
+          <w:shd w:val="clear" w:color="auto" w:fill="FFFFFF"/>
+        </w:rPr>
+        <w:lastRenderedPageBreak/>
         <w:t>3. Pull the remote git repository to the master</w:t>
       </w:r>
     </w:p>
@@ -8009,10 +8034,11 @@
           <w:rStyle w:val="markedcontent"/>
           <w:rFonts w:ascii="Arial" w:hAnsi="Arial" w:cs="Arial"/>
           <w:b/>
-          <w:sz w:val="24"/>
-          <w:shd w:val="clear" w:color="auto" w:fill="FFFFFF"/>
-        </w:rPr>
-        <w:lastRenderedPageBreak/>
+          <w:noProof/>
+          <w:sz w:val="24"/>
+          <w:shd w:val="clear" w:color="auto" w:fill="FFFFFF"/>
+          <w:lang w:eastAsia="en-IN"/>
+        </w:rPr>
         <w:drawing>
           <wp:anchor distT="0" distB="0" distL="114300" distR="114300" simplePos="0" relativeHeight="251688960" behindDoc="0" locked="0" layoutInCell="1" allowOverlap="1" wp14:anchorId="01C7AE10" wp14:editId="646D3E94">
             <wp:simplePos x="0" y="0"/>
@@ -8159,8 +8185,10 @@
           <w:rStyle w:val="markedcontent"/>
           <w:rFonts w:ascii="Arial" w:hAnsi="Arial" w:cs="Arial"/>
           <w:b/>
-          <w:sz w:val="24"/>
-          <w:shd w:val="clear" w:color="auto" w:fill="FFFFFF"/>
+          <w:noProof/>
+          <w:sz w:val="24"/>
+          <w:shd w:val="clear" w:color="auto" w:fill="FFFFFF"/>
+          <w:lang w:eastAsia="en-IN"/>
         </w:rPr>
         <w:drawing>
           <wp:anchor distT="0" distB="0" distL="114300" distR="114300" simplePos="0" relativeHeight="251689984" behindDoc="0" locked="0" layoutInCell="1" allowOverlap="1" wp14:anchorId="08A4BB2D" wp14:editId="32AD57D5">
@@ -8342,8 +8370,10 @@
         <w:rPr>
           <w:rFonts w:ascii="Arial" w:hAnsi="Arial" w:cs="Arial"/>
           <w:b/>
-          <w:sz w:val="24"/>
-          <w:shd w:val="clear" w:color="auto" w:fill="FFFFFF"/>
+          <w:noProof/>
+          <w:sz w:val="24"/>
+          <w:shd w:val="clear" w:color="auto" w:fill="FFFFFF"/>
+          <w:lang w:eastAsia="en-IN"/>
         </w:rPr>
         <w:drawing>
           <wp:inline distT="0" distB="0" distL="0" distR="0" wp14:anchorId="2AC0D136" wp14:editId="16364174">
@@ -8394,7 +8424,14 @@
           <w:sz w:val="44"/>
           <w:lang w:val="en-US"/>
         </w:rPr>
-        <w:t xml:space="preserve">YES CHANGES AARE OBSERVED </w:t>
+        <w:t xml:space="preserve">YES CHANGES </w:t>
+      </w:r>
+      <w:r>
+        <w:rPr>
+          <w:sz w:val="44"/>
+          <w:lang w:val="en-US"/>
+        </w:rPr>
+        <w:t xml:space="preserve">ARE OBSERVED </w:t>
       </w:r>
     </w:p>
     <w:p>
@@ -9056,6 +9093,7 @@
   <w:style w:type="character" w:default="1" w:styleId="DefaultParagraphFont">
     <w:name w:val="Default Paragraph Font"/>
     <w:uiPriority w:val="1"/>
+    <w:semiHidden/>
     <w:unhideWhenUsed/>
   </w:style>
   <w:style w:type="table" w:default="1" w:styleId="TableNormal">

</xml_diff>